<commit_message>
Documentación modificada, de nuevo
</commit_message>
<xml_diff>
--- a/Documentación/HombreDe LasNieves.docx
+++ b/Documentación/HombreDe LasNieves.docx
@@ -416,60 +416,73 @@
           <w:rFonts w:ascii="Times New Roman" w:hAnsi="Times New Roman"/>
           <w:b w:val="false"/>
           <w:bCs w:val="false"/>
+          <w:i/>
+          <w:iCs/>
           <w:color w:val="000000"/>
           <w:sz w:val="56"/>
           <w:szCs w:val="56"/>
         </w:rPr>
-        <w:t>Hombre de las Nieves lo integran:</w:t>
-      </w:r>
-    </w:p>
-    <w:p>
-      <w:pPr>
-        <w:pStyle w:val="Normal"/>
-        <w:jc w:val="center"/>
-        <w:rPr>
-          <w:rFonts w:ascii="Times New Roman" w:hAnsi="Times New Roman"/>
-          <w:b w:val="false"/>
+        <w:t>Hombre de las Nieves</w:t>
+      </w:r>
+      <w:r>
+        <w:rPr>
+          <w:rFonts w:ascii="Times New Roman" w:hAnsi="Times New Roman"/>
           <w:b w:val="false"/>
           <w:bCs w:val="false"/>
           <w:color w:val="000000"/>
           <w:sz w:val="56"/>
           <w:szCs w:val="56"/>
         </w:rPr>
-      </w:pPr>
-      <w:r>
-        <w:rPr>
-          <w:rFonts w:ascii="Times New Roman" w:hAnsi="Times New Roman"/>
+        <w:t xml:space="preserve"> lo integran:</w:t>
+      </w:r>
+    </w:p>
+    <w:p>
+      <w:pPr>
+        <w:pStyle w:val="Normal"/>
+        <w:jc w:val="center"/>
+        <w:rPr>
+          <w:rFonts w:ascii="Times New Roman" w:hAnsi="Times New Roman"/>
+          <w:b w:val="false"/>
           <w:b w:val="false"/>
           <w:bCs w:val="false"/>
           <w:color w:val="000000"/>
           <w:sz w:val="56"/>
           <w:szCs w:val="56"/>
         </w:rPr>
-      </w:r>
-    </w:p>
-    <w:p>
-      <w:pPr>
-        <w:pStyle w:val="Normal"/>
-        <w:jc w:val="center"/>
-        <w:rPr>
-          <w:b w:val="false"/>
+      </w:pPr>
+      <w:r>
+        <w:rPr>
+          <w:rFonts w:ascii="Times New Roman" w:hAnsi="Times New Roman"/>
           <w:b w:val="false"/>
           <w:bCs w:val="false"/>
           <w:color w:val="000000"/>
           <w:sz w:val="56"/>
           <w:szCs w:val="56"/>
         </w:rPr>
-      </w:pPr>
-      <w:r>
-        <w:rPr>
-          <w:rFonts w:ascii="Times New Roman" w:hAnsi="Times New Roman"/>
+      </w:r>
+    </w:p>
+    <w:p>
+      <w:pPr>
+        <w:pStyle w:val="Normal"/>
+        <w:jc w:val="center"/>
+        <w:rPr>
+          <w:b w:val="false"/>
           <w:b w:val="false"/>
           <w:bCs w:val="false"/>
           <w:color w:val="000000"/>
           <w:sz w:val="56"/>
           <w:szCs w:val="56"/>
         </w:rPr>
+      </w:pPr>
+      <w:r>
+        <w:rPr>
+          <w:rFonts w:ascii="Times New Roman" w:hAnsi="Times New Roman"/>
+          <w:b w:val="false"/>
+          <w:bCs w:val="false"/>
+          <w:color w:val="000000"/>
+          <w:sz w:val="56"/>
+          <w:szCs w:val="56"/>
+        </w:rPr>
         <w:t xml:space="preserve">-Ing. Amairany Solana </w:t>
       </w:r>
     </w:p>
@@ -502,40 +515,31 @@
       <w:pPr>
         <w:pStyle w:val="Normal"/>
         <w:jc w:val="center"/>
-        <w:rPr>
-          <w:b w:val="false"/>
+        <w:rPr/>
+      </w:pPr>
+      <w:r>
+        <w:rPr>
+          <w:rFonts w:ascii="Times New Roman" w:hAnsi="Times New Roman"/>
           <w:b w:val="false"/>
           <w:bCs w:val="false"/>
           <w:color w:val="000000"/>
           <w:sz w:val="56"/>
           <w:szCs w:val="56"/>
         </w:rPr>
-      </w:pPr>
-      <w:r>
-        <w:rPr>
-          <w:rFonts w:ascii="Times New Roman" w:hAnsi="Times New Roman"/>
-          <w:b w:val="false"/>
-          <w:bCs w:val="false"/>
-          <w:color w:val="000000"/>
-          <w:sz w:val="56"/>
-          <w:szCs w:val="56"/>
-        </w:rPr>
-        <w:t>-Lic. Josué Policarpo Gonzáles</w:t>
-      </w:r>
-    </w:p>
-    <w:p>
-      <w:pPr>
-        <w:pStyle w:val="Normal"/>
-        <w:rPr>
-          <w:rFonts w:ascii="Times New Roman" w:hAnsi="Times New Roman"/>
-          <w:color w:val="FFFFFF"/>
+        <w:t>-Lic. Josué Policarpo González</w:t>
+      </w:r>
+    </w:p>
+    <w:p>
+      <w:pPr>
+        <w:pStyle w:val="Normal"/>
+        <w:rPr>
+          <w:rFonts w:ascii="Times New Roman" w:hAnsi="Times New Roman"/>
           <w:highlight w:val="green"/>
         </w:rPr>
       </w:pPr>
       <w:r>
         <w:rPr>
           <w:rFonts w:ascii="Times New Roman" w:hAnsi="Times New Roman"/>
-          <w:color w:val="FFFFFF"/>
           <w:highlight w:val="green"/>
         </w:rPr>
       </w:r>
@@ -543,21 +547,6 @@
     <w:p>
       <w:pPr>
         <w:pStyle w:val="Normal"/>
-        <w:rPr>
-          <w:rFonts w:ascii="Times New Roman" w:hAnsi="Times New Roman"/>
-          <w:highlight w:val="green"/>
-        </w:rPr>
-      </w:pPr>
-      <w:r>
-        <w:rPr>
-          <w:rFonts w:ascii="Times New Roman" w:hAnsi="Times New Roman"/>
-          <w:highlight w:val="green"/>
-        </w:rPr>
-      </w:r>
-    </w:p>
-    <w:p>
-      <w:pPr>
-        <w:pStyle w:val="Normal"/>
         <w:jc w:val="center"/>
         <w:rPr>
           <w:rFonts w:ascii="Times New Roman" w:hAnsi="Times New Roman"/>
@@ -606,20 +595,22 @@
           <w:rFonts w:ascii="Times New Roman" w:hAnsi="Times New Roman"/>
           <w:b/>
           <w:bCs/>
+          <w:i/>
+          <w:iCs/>
           <w:sz w:val="26"/>
           <w:szCs w:val="26"/>
         </w:rPr>
-        <w:t xml:space="preserve">Hombre de las Nieves </w:t>
-      </w:r>
-      <w:r>
-        <w:rPr>
-          <w:rFonts w:ascii="Times New Roman" w:hAnsi="Times New Roman"/>
-          <w:b w:val="false"/>
-          <w:bCs w:val="false"/>
+        <w:t>Hombre de las Nieves</w:t>
+      </w:r>
+      <w:r>
+        <w:rPr>
+          <w:rFonts w:ascii="Times New Roman" w:hAnsi="Times New Roman"/>
+          <w:b/>
+          <w:bCs/>
           <w:sz w:val="26"/>
           <w:szCs w:val="26"/>
         </w:rPr>
-        <w:t xml:space="preserve">busca proveer a los consumidores de productos orgánicos y de calidad, con el fin de disminuir los problemas de salud causados por los malos productos en el mercado. </w:t>
+        <w:t xml:space="preserve"> </w:t>
       </w:r>
       <w:r>
         <w:rPr>
@@ -629,7 +620,7 @@
           <w:sz w:val="26"/>
           <w:szCs w:val="26"/>
         </w:rPr>
-        <w:t>De igual manera se busca producir y distribuir nieves de excelente calidad a precios justos, los cuales cumplan en su justa medida con las demandas de las familias mexicanas.</w:t>
+        <w:t>busca proveer a los consumidores de productos orgánicos y de calidad, con el fin de disminuir los problemas de salud causados por los malos productos en el mercado. De igual manera se busca producir y distribuir nieves de excelente calidad a precios justos, los cuales cumplan en su justa medida con las demandas de las familias mexicanas.</w:t>
       </w:r>
     </w:p>
     <w:p>
@@ -708,6 +699,8 @@
           <w:rFonts w:ascii="Times New Roman" w:hAnsi="Times New Roman"/>
           <w:b/>
           <w:bCs/>
+          <w:i/>
+          <w:iCs/>
         </w:rPr>
         <w:t>Hombre de las Nieves</w:t>
       </w:r>
@@ -762,58 +755,62 @@
         </w:rPr>
       </w:pPr>
       <w:r>
+        <w:rPr>
+          <w:rFonts w:ascii="Times New Roman" w:hAnsi="Times New Roman"/>
+          <w:b w:val="false"/>
+          <w:bCs w:val="false"/>
+          <w:sz w:val="26"/>
+          <w:szCs w:val="26"/>
+        </w:rPr>
+      </w:r>
+    </w:p>
+    <w:p>
+      <w:pPr>
+        <w:pStyle w:val="Normal"/>
+        <w:jc w:val="center"/>
+        <w:rPr>
+          <w:b/>
+          <w:b/>
+          <w:bCs/>
+          <w:sz w:val="32"/>
+          <w:szCs w:val="32"/>
+        </w:rPr>
+      </w:pPr>
+      <w:r>
+        <w:rPr>
+          <w:rFonts w:ascii="Times New Roman" w:hAnsi="Times New Roman"/>
+          <w:b/>
+          <w:bCs/>
+          <w:sz w:val="32"/>
+          <w:szCs w:val="32"/>
+        </w:rPr>
+        <w:t>Valores</w:t>
+      </w:r>
+    </w:p>
+    <w:p>
+      <w:pPr>
+        <w:pStyle w:val="Normal"/>
+        <w:jc w:val="center"/>
+        <w:rPr>
+          <w:rFonts w:ascii="Times New Roman" w:hAnsi="Times New Roman"/>
+          <w:b/>
+          <w:b/>
+          <w:bCs/>
+        </w:rPr>
+      </w:pPr>
+      <w:r>
+        <w:rPr>
+          <w:rFonts w:ascii="Times New Roman" w:hAnsi="Times New Roman"/>
+          <w:b/>
+          <w:bCs/>
+        </w:rPr>
+      </w:r>
+    </w:p>
+    <w:p>
+      <w:pPr>
+        <w:pStyle w:val="Normal"/>
+        <w:jc w:val="left"/>
         <w:rPr/>
-      </w:r>
-    </w:p>
-    <w:p>
-      <w:pPr>
-        <w:pStyle w:val="Normal"/>
-        <w:jc w:val="center"/>
-        <w:rPr>
-          <w:b/>
-          <w:b/>
-          <w:bCs/>
-          <w:sz w:val="32"/>
-          <w:szCs w:val="32"/>
-        </w:rPr>
-      </w:pPr>
-      <w:r>
-        <w:rPr>
-          <w:rFonts w:ascii="Times New Roman" w:hAnsi="Times New Roman"/>
-          <w:b/>
-          <w:bCs/>
-          <w:sz w:val="32"/>
-          <w:szCs w:val="32"/>
-        </w:rPr>
-        <w:t>Valores</w:t>
-      </w:r>
-    </w:p>
-    <w:p>
-      <w:pPr>
-        <w:pStyle w:val="Normal"/>
-        <w:jc w:val="center"/>
-        <w:rPr>
-          <w:rFonts w:ascii="Times New Roman" w:hAnsi="Times New Roman"/>
-          <w:b/>
-          <w:b/>
-          <w:bCs/>
-        </w:rPr>
-      </w:pPr>
-      <w:r>
-        <w:rPr>
-          <w:rFonts w:ascii="Times New Roman" w:hAnsi="Times New Roman"/>
-          <w:b/>
-          <w:bCs/>
-        </w:rPr>
-      </w:r>
-    </w:p>
-    <w:p>
-      <w:pPr>
-        <w:pStyle w:val="Normal"/>
-        <w:jc w:val="center"/>
-        <w:rPr>
-          <w:rFonts w:ascii="Times New Roman" w:hAnsi="Times New Roman"/>
-        </w:rPr>
       </w:pPr>
       <w:r>
         <w:rPr>
@@ -827,23 +824,24 @@
     <w:p>
       <w:pPr>
         <w:pStyle w:val="Normal"/>
-        <w:jc w:val="center"/>
-        <w:rPr>
-          <w:b w:val="false"/>
-          <w:b w:val="false"/>
-          <w:bCs w:val="false"/>
-        </w:rPr>
-      </w:pPr>
-      <w:r>
-        <w:rPr>
-          <w:rFonts w:ascii="Times New Roman" w:hAnsi="Times New Roman"/>
-        </w:rPr>
-      </w:r>
-    </w:p>
-    <w:p>
-      <w:pPr>
-        <w:pStyle w:val="Normal"/>
-        <w:jc w:val="center"/>
+        <w:jc w:val="left"/>
+        <w:rPr>
+          <w:b w:val="false"/>
+          <w:b w:val="false"/>
+          <w:bCs w:val="false"/>
+        </w:rPr>
+      </w:pPr>
+      <w:r>
+        <w:rPr>
+          <w:b w:val="false"/>
+          <w:bCs w:val="false"/>
+        </w:rPr>
+      </w:r>
+    </w:p>
+    <w:p>
+      <w:pPr>
+        <w:pStyle w:val="Normal"/>
+        <w:jc w:val="left"/>
         <w:rPr>
           <w:rFonts w:ascii="Times New Roman" w:hAnsi="Times New Roman"/>
         </w:rPr>
@@ -860,39 +858,41 @@
     <w:p>
       <w:pPr>
         <w:pStyle w:val="Normal"/>
-        <w:jc w:val="center"/>
-        <w:rPr>
-          <w:b w:val="false"/>
-          <w:b w:val="false"/>
-          <w:bCs w:val="false"/>
-        </w:rPr>
-      </w:pPr>
-      <w:r>
-        <w:rPr>
-          <w:rFonts w:ascii="Times New Roman" w:hAnsi="Times New Roman"/>
-        </w:rPr>
-      </w:r>
-    </w:p>
-    <w:p>
-      <w:pPr>
-        <w:pStyle w:val="Normal"/>
-        <w:jc w:val="center"/>
-        <w:rPr>
-          <w:b w:val="false"/>
-          <w:b w:val="false"/>
-          <w:bCs w:val="false"/>
-        </w:rPr>
-      </w:pPr>
-      <w:r>
-        <w:rPr>
-          <w:rFonts w:ascii="Times New Roman" w:hAnsi="Times New Roman"/>
-        </w:rPr>
-      </w:r>
-    </w:p>
-    <w:p>
-      <w:pPr>
-        <w:pStyle w:val="Normal"/>
-        <w:jc w:val="center"/>
+        <w:jc w:val="left"/>
+        <w:rPr>
+          <w:b w:val="false"/>
+          <w:b w:val="false"/>
+          <w:bCs w:val="false"/>
+        </w:rPr>
+      </w:pPr>
+      <w:r>
+        <w:rPr>
+          <w:b w:val="false"/>
+          <w:bCs w:val="false"/>
+        </w:rPr>
+      </w:r>
+    </w:p>
+    <w:p>
+      <w:pPr>
+        <w:pStyle w:val="Normal"/>
+        <w:jc w:val="left"/>
+        <w:rPr>
+          <w:b w:val="false"/>
+          <w:b w:val="false"/>
+          <w:bCs w:val="false"/>
+        </w:rPr>
+      </w:pPr>
+      <w:r>
+        <w:rPr>
+          <w:b w:val="false"/>
+          <w:bCs w:val="false"/>
+        </w:rPr>
+      </w:r>
+    </w:p>
+    <w:p>
+      <w:pPr>
+        <w:pStyle w:val="Normal"/>
+        <w:jc w:val="left"/>
         <w:rPr>
           <w:rFonts w:ascii="Times New Roman" w:hAnsi="Times New Roman"/>
         </w:rPr>
@@ -909,7 +909,7 @@
     <w:p>
       <w:pPr>
         <w:pStyle w:val="Normal"/>
-        <w:jc w:val="center"/>
+        <w:jc w:val="left"/>
         <w:rPr>
           <w:b w:val="false"/>
           <w:b w:val="false"/>
@@ -928,7 +928,7 @@
     <w:p>
       <w:pPr>
         <w:pStyle w:val="Normal"/>
-        <w:jc w:val="center"/>
+        <w:jc w:val="left"/>
         <w:rPr>
           <w:b w:val="false"/>
           <w:b w:val="false"/>
@@ -947,7 +947,7 @@
     <w:p>
       <w:pPr>
         <w:pStyle w:val="Normal"/>
-        <w:jc w:val="center"/>
+        <w:jc w:val="left"/>
         <w:rPr>
           <w:b w:val="false"/>
           <w:b w:val="false"/>
@@ -966,7 +966,7 @@
     <w:p>
       <w:pPr>
         <w:pStyle w:val="Normal"/>
-        <w:jc w:val="center"/>
+        <w:jc w:val="left"/>
         <w:rPr>
           <w:rFonts w:ascii="Times New Roman" w:hAnsi="Times New Roman"/>
         </w:rPr>
@@ -983,7 +983,7 @@
     <w:p>
       <w:pPr>
         <w:pStyle w:val="Normal"/>
-        <w:jc w:val="center"/>
+        <w:jc w:val="left"/>
         <w:rPr>
           <w:rFonts w:ascii="Times New Roman" w:hAnsi="Times New Roman"/>
         </w:rPr>
@@ -1000,7 +1000,7 @@
     <w:p>
       <w:pPr>
         <w:pStyle w:val="Normal"/>
-        <w:jc w:val="center"/>
+        <w:jc w:val="left"/>
         <w:rPr>
           <w:rFonts w:ascii="Times New Roman" w:hAnsi="Times New Roman"/>
         </w:rPr>
@@ -1054,10 +1054,10 @@
           <wp:anchor behindDoc="0" distT="0" distB="0" distL="0" distR="0" simplePos="0" locked="0" layoutInCell="1" allowOverlap="1" relativeHeight="3">
             <wp:simplePos x="0" y="0"/>
             <wp:positionH relativeFrom="column">
-              <wp:posOffset>3632835</wp:posOffset>
+              <wp:posOffset>3880485</wp:posOffset>
             </wp:positionH>
             <wp:positionV relativeFrom="paragraph">
-              <wp:posOffset>40005</wp:posOffset>
+              <wp:posOffset>106680</wp:posOffset>
             </wp:positionV>
             <wp:extent cx="2209800" cy="2076450"/>
             <wp:effectExtent l="0" t="0" r="0" b="0"/>
@@ -1781,27 +1781,7 @@
           <w:sz w:val="24"/>
           <w:szCs w:val="24"/>
         </w:rPr>
-        <w:t xml:space="preserve">El proyecto fue realizado enteramente por los tres </w:t>
-      </w:r>
-      <w:r>
-        <w:rPr>
-          <w:rFonts w:ascii="Times New Roman" w:hAnsi="Times New Roman"/>
-          <w:b w:val="false"/>
-          <w:bCs w:val="false"/>
-          <w:sz w:val="24"/>
-          <w:szCs w:val="24"/>
-        </w:rPr>
-        <w:t>profesionistas</w:t>
-      </w:r>
-      <w:r>
-        <w:rPr>
-          <w:rFonts w:ascii="Times New Roman" w:hAnsi="Times New Roman"/>
-          <w:b w:val="false"/>
-          <w:bCs w:val="false"/>
-          <w:sz w:val="24"/>
-          <w:szCs w:val="24"/>
-        </w:rPr>
-        <w:t xml:space="preserve"> anteriormente mencionados, destacando la participación en la realización de FrontEnd de  Ing. Amairany Solana y Lic Josué Gonzáles, BackEnd por Ing. Enrique Cázares y Lic. Josué Gonzáles, así como la documentación por Ing. Amairany Solana</w:t>
+        <w:t>El proyecto fue realizado enteramente por los tres profesionistas anteriormente mencionados, destacando la participación en la realización de FrontEnd de  Ing. Amairany Solana y Lic Josué Gonzáles, BackEnd por Ing. Enrique Cázares y Lic. Josué Gonzáles, así como la documentación por Ing. Amairany Solana</w:t>
       </w:r>
     </w:p>
     <w:p>
@@ -1933,7 +1913,13 @@
         </w:rPr>
       </w:pPr>
       <w:r>
-        <w:rPr/>
+        <w:rPr>
+          <w:rFonts w:ascii="Times New Roman" w:hAnsi="Times New Roman"/>
+          <w:b w:val="false"/>
+          <w:bCs w:val="false"/>
+          <w:sz w:val="24"/>
+          <w:szCs w:val="24"/>
+        </w:rPr>
       </w:r>
     </w:p>
     <w:p>
@@ -2111,23 +2097,25 @@
       </w:pPr>
       <w:r>
         <w:rPr>
-          <w:rFonts w:ascii="Times New Roman" w:hAnsi="Times New Roman"/>
-        </w:rPr>
-      </w:r>
-    </w:p>
-    <w:p>
-      <w:pPr>
-        <w:pStyle w:val="Normal"/>
-        <w:jc w:val="both"/>
-        <w:rPr>
-          <w:b/>
-          <w:b/>
-          <w:bCs/>
-        </w:rPr>
-      </w:pPr>
-      <w:r>
-        <w:rPr>
-          <w:rFonts w:ascii="Times New Roman" w:hAnsi="Times New Roman"/>
+          <w:b/>
+          <w:bCs/>
+        </w:rPr>
+      </w:r>
+    </w:p>
+    <w:p>
+      <w:pPr>
+        <w:pStyle w:val="Normal"/>
+        <w:jc w:val="both"/>
+        <w:rPr>
+          <w:b/>
+          <w:b/>
+          <w:bCs/>
+        </w:rPr>
+      </w:pPr>
+      <w:r>
+        <w:rPr>
+          <w:b/>
+          <w:bCs/>
         </w:rPr>
         <w:drawing>
           <wp:anchor behindDoc="0" distT="0" distB="0" distL="0" distR="0" simplePos="0" locked="0" layoutInCell="1" allowOverlap="1" relativeHeight="4">
@@ -2156,7 +2144,7 @@
                   </pic:nvPicPr>
                   <pic:blipFill>
                     <a:blip r:embed="rId4"/>
-                    <a:srcRect l="0" t="28774" r="0" b="35605"/>
+                    <a:srcRect l="0" t="28769" r="0" b="35600"/>
                     <a:stretch>
                       <a:fillRect/>
                     </a:stretch>
@@ -2189,124 +2177,121 @@
       </w:pPr>
       <w:r>
         <w:rPr>
-          <w:rFonts w:ascii="Times New Roman" w:hAnsi="Times New Roman"/>
-        </w:rPr>
-      </w:r>
-    </w:p>
-    <w:p>
-      <w:pPr>
-        <w:pStyle w:val="Normal"/>
-        <w:jc w:val="both"/>
-        <w:rPr>
-          <w:rFonts w:ascii="Times New Roman" w:hAnsi="Times New Roman"/>
-          <w:b w:val="false"/>
-          <w:b w:val="false"/>
-          <w:bCs w:val="false"/>
-        </w:rPr>
-      </w:pPr>
-      <w:r>
-        <w:rPr>
-          <w:rFonts w:ascii="Times New Roman" w:hAnsi="Times New Roman"/>
-          <w:b w:val="false"/>
-          <w:bCs w:val="false"/>
-        </w:rPr>
-        <w:t xml:space="preserve">Como se puede observar ,la presentación del proyecto </w:t>
-      </w:r>
-      <w:r>
-        <w:rPr>
-          <w:rFonts w:ascii="Times New Roman" w:hAnsi="Times New Roman"/>
-          <w:b w:val="false"/>
-          <w:bCs w:val="false"/>
-        </w:rPr>
-        <w:t xml:space="preserve">se realizará el </w:t>
-      </w:r>
-      <w:r>
-        <w:rPr>
-          <w:rFonts w:ascii="Times New Roman" w:hAnsi="Times New Roman"/>
-          <w:b w:val="false"/>
-          <w:bCs w:val="false"/>
-        </w:rPr>
-        <w:t xml:space="preserve">14 de noviembre del </w:t>
-      </w:r>
-      <w:r>
-        <w:rPr>
-          <w:rFonts w:ascii="Times New Roman" w:hAnsi="Times New Roman"/>
-          <w:b w:val="false"/>
-          <w:bCs w:val="false"/>
-        </w:rPr>
-        <w:t>2018. Posterior a eso se establecen los días para los detalles del proyecto así como el pago del mismo.</w:t>
-      </w:r>
-    </w:p>
-    <w:p>
-      <w:pPr>
-        <w:pStyle w:val="Normal"/>
-        <w:jc w:val="both"/>
-        <w:rPr>
-          <w:rFonts w:ascii="Times New Roman" w:hAnsi="Times New Roman"/>
-          <w:b w:val="false"/>
-          <w:b w:val="false"/>
-          <w:bCs w:val="false"/>
-        </w:rPr>
-      </w:pPr>
-      <w:r>
-        <w:rPr>
-          <w:rFonts w:ascii="Times New Roman" w:hAnsi="Times New Roman"/>
-          <w:b w:val="false"/>
-          <w:bCs w:val="false"/>
-        </w:rPr>
-      </w:r>
-    </w:p>
-    <w:p>
-      <w:pPr>
-        <w:pStyle w:val="Normal"/>
-        <w:jc w:val="both"/>
-        <w:rPr>
-          <w:rFonts w:ascii="Times New Roman" w:hAnsi="Times New Roman"/>
-          <w:b w:val="false"/>
-          <w:b w:val="false"/>
-          <w:bCs w:val="false"/>
-        </w:rPr>
-      </w:pPr>
-      <w:r>
-        <w:rPr>
-          <w:rFonts w:ascii="Times New Roman" w:hAnsi="Times New Roman"/>
-          <w:b w:val="false"/>
-          <w:bCs w:val="false"/>
-        </w:rPr>
-        <w:t>En especificaciones se determinan aquellos detalles faltantes y necesarios para el cliente (21-30 nov.). En prueba de concepto se le presenta al cliente el proyecto con  las especificaciones propuestas (27 nov-5 dic.) y en fechas de integración se sube el proyecto a internet.(1-11 dci) La fecha límite de pago es 14 de diciembre.</w:t>
-      </w:r>
-    </w:p>
-    <w:p>
-      <w:pPr>
-        <w:pStyle w:val="Normal"/>
-        <w:jc w:val="both"/>
-        <w:rPr>
-          <w:rFonts w:ascii="Times New Roman" w:hAnsi="Times New Roman"/>
-          <w:b w:val="false"/>
-          <w:b w:val="false"/>
-          <w:bCs w:val="false"/>
-        </w:rPr>
-      </w:pPr>
-      <w:r>
-        <w:rPr>
-          <w:rFonts w:ascii="Times New Roman" w:hAnsi="Times New Roman"/>
-          <w:b w:val="false"/>
-          <w:bCs w:val="false"/>
-        </w:rPr>
-      </w:r>
-    </w:p>
-    <w:p>
-      <w:pPr>
-        <w:pStyle w:val="Normal"/>
-        <w:jc w:val="center"/>
-        <w:rPr>
-          <w:rFonts w:ascii="Times New Roman" w:hAnsi="Times New Roman"/>
-          <w:b/>
-          <w:b/>
-          <w:bCs/>
-          <w:sz w:val="32"/>
-          <w:szCs w:val="32"/>
-        </w:rPr>
+          <w:b/>
+          <w:bCs/>
+        </w:rPr>
+      </w:r>
+    </w:p>
+    <w:p>
+      <w:pPr>
+        <w:pStyle w:val="Normal"/>
+        <w:jc w:val="both"/>
+        <w:rPr>
+          <w:rFonts w:ascii="Times New Roman" w:hAnsi="Times New Roman"/>
+          <w:b w:val="false"/>
+          <w:b w:val="false"/>
+          <w:bCs w:val="false"/>
+        </w:rPr>
+      </w:pPr>
+      <w:r>
+        <w:rPr>
+          <w:rFonts w:ascii="Times New Roman" w:hAnsi="Times New Roman"/>
+          <w:b w:val="false"/>
+          <w:bCs w:val="false"/>
+        </w:rPr>
+        <w:t>Como se puede observar ,la presentación del proyecto se realizará el 14 de noviembre del 2018. Posterior a eso se establecen los días para los detalles del proyecto así como el pago del mismo.</w:t>
+      </w:r>
+    </w:p>
+    <w:p>
+      <w:pPr>
+        <w:pStyle w:val="Normal"/>
+        <w:jc w:val="both"/>
+        <w:rPr>
+          <w:rFonts w:ascii="Times New Roman" w:hAnsi="Times New Roman"/>
+          <w:b w:val="false"/>
+          <w:b w:val="false"/>
+          <w:bCs w:val="false"/>
+        </w:rPr>
+      </w:pPr>
+      <w:r>
+        <w:rPr>
+          <w:rFonts w:ascii="Times New Roman" w:hAnsi="Times New Roman"/>
+          <w:b w:val="false"/>
+          <w:bCs w:val="false"/>
+        </w:rPr>
+      </w:r>
+    </w:p>
+    <w:p>
+      <w:pPr>
+        <w:pStyle w:val="Normal"/>
+        <w:jc w:val="both"/>
+        <w:rPr/>
+      </w:pPr>
+      <w:r>
+        <w:rPr>
+          <w:rFonts w:ascii="Times New Roman" w:hAnsi="Times New Roman"/>
+          <w:b w:val="false"/>
+          <w:bCs w:val="false"/>
+        </w:rPr>
+        <w:t xml:space="preserve">En especificaciones se determinan aquellos detalles faltantes y necesarios para el </w:t>
+      </w:r>
+      <w:r>
+        <w:rPr>
+          <w:rFonts w:ascii="Times New Roman" w:hAnsi="Times New Roman"/>
+          <w:b w:val="false"/>
+          <w:bCs w:val="false"/>
+        </w:rPr>
+        <w:t>inversor</w:t>
+      </w:r>
+      <w:r>
+        <w:rPr>
+          <w:rFonts w:ascii="Times New Roman" w:hAnsi="Times New Roman"/>
+          <w:b w:val="false"/>
+          <w:bCs w:val="false"/>
+        </w:rPr>
+        <w:t xml:space="preserve"> (21-30 nov.). En prueba de concepto se le presenta al </w:t>
+      </w:r>
+      <w:r>
+        <w:rPr>
+          <w:rFonts w:ascii="Times New Roman" w:hAnsi="Times New Roman"/>
+          <w:b w:val="false"/>
+          <w:bCs w:val="false"/>
+        </w:rPr>
+        <w:t>inversor</w:t>
+      </w:r>
+      <w:r>
+        <w:rPr>
+          <w:rFonts w:ascii="Times New Roman" w:hAnsi="Times New Roman"/>
+          <w:b w:val="false"/>
+          <w:bCs w:val="false"/>
+        </w:rPr>
+        <w:t xml:space="preserve"> el proyecto con  las especificaciones propuestas (27 nov-5 dic.) y en fechas de integración se sube el proyecto a internet.(1-11 dci) La fecha límite de pago es 14 de diciembre.</w:t>
+      </w:r>
+    </w:p>
+    <w:p>
+      <w:pPr>
+        <w:pStyle w:val="Normal"/>
+        <w:jc w:val="both"/>
+        <w:rPr>
+          <w:rFonts w:ascii="Times New Roman" w:hAnsi="Times New Roman"/>
+          <w:b w:val="false"/>
+          <w:b w:val="false"/>
+          <w:bCs w:val="false"/>
+        </w:rPr>
+      </w:pPr>
+      <w:r>
+        <w:rPr>
+          <w:rFonts w:ascii="Times New Roman" w:hAnsi="Times New Roman"/>
+          <w:b w:val="false"/>
+          <w:bCs w:val="false"/>
+        </w:rPr>
+      </w:r>
+    </w:p>
+    <w:p>
+      <w:pPr>
+        <w:pStyle w:val="Normal"/>
+        <w:jc w:val="center"/>
+        <w:rPr/>
       </w:pPr>
       <w:r>
         <w:rPr>
@@ -2317,6 +2302,446 @@
           <w:szCs w:val="32"/>
         </w:rPr>
         <w:t>Manual de uso</w:t>
+      </w:r>
+    </w:p>
+    <w:p>
+      <w:pPr>
+        <w:pStyle w:val="Normal"/>
+        <w:jc w:val="center"/>
+        <w:rPr>
+          <w:rFonts w:ascii="Times New Roman" w:hAnsi="Times New Roman"/>
+          <w:b/>
+          <w:b/>
+          <w:bCs/>
+          <w:sz w:val="32"/>
+          <w:szCs w:val="32"/>
+        </w:rPr>
+      </w:pPr>
+      <w:r>
+        <w:rPr>
+          <w:rFonts w:ascii="Times New Roman" w:hAnsi="Times New Roman"/>
+          <w:b/>
+          <w:bCs/>
+          <w:sz w:val="32"/>
+          <w:szCs w:val="32"/>
+        </w:rPr>
+      </w:r>
+    </w:p>
+    <w:p>
+      <w:pPr>
+        <w:pStyle w:val="Normal"/>
+        <w:jc w:val="center"/>
+        <w:rPr>
+          <w:rFonts w:ascii="Times New Roman" w:hAnsi="Times New Roman"/>
+          <w:b/>
+          <w:b/>
+          <w:bCs/>
+          <w:sz w:val="32"/>
+          <w:szCs w:val="32"/>
+        </w:rPr>
+      </w:pPr>
+      <w:r>
+        <w:rPr>
+          <w:rFonts w:ascii="Times New Roman" w:hAnsi="Times New Roman"/>
+          <w:b/>
+          <w:bCs/>
+          <w:sz w:val="32"/>
+          <w:szCs w:val="32"/>
+        </w:rPr>
+      </w:r>
+    </w:p>
+    <w:p>
+      <w:pPr>
+        <w:pStyle w:val="Normal"/>
+        <w:jc w:val="center"/>
+        <w:rPr>
+          <w:rFonts w:ascii="Times New Roman" w:hAnsi="Times New Roman"/>
+          <w:b/>
+          <w:b/>
+          <w:bCs/>
+          <w:sz w:val="32"/>
+          <w:szCs w:val="32"/>
+        </w:rPr>
+      </w:pPr>
+      <w:r>
+        <w:rPr>
+          <w:rFonts w:ascii="Times New Roman" w:hAnsi="Times New Roman"/>
+          <w:b/>
+          <w:bCs/>
+          <w:sz w:val="32"/>
+          <w:szCs w:val="32"/>
+        </w:rPr>
+      </w:r>
+    </w:p>
+    <w:p>
+      <w:pPr>
+        <w:pStyle w:val="Normal"/>
+        <w:jc w:val="left"/>
+        <w:rPr>
+          <w:b w:val="false"/>
+          <w:b w:val="false"/>
+          <w:bCs w:val="false"/>
+          <w:sz w:val="24"/>
+          <w:szCs w:val="24"/>
+        </w:rPr>
+      </w:pPr>
+      <w:r>
+        <w:rPr>
+          <w:rFonts w:ascii="Times New Roman" w:hAnsi="Times New Roman"/>
+          <w:b w:val="false"/>
+          <w:bCs w:val="false"/>
+          <w:sz w:val="24"/>
+          <w:szCs w:val="24"/>
+        </w:rPr>
+        <w:t>Nuestra página de inicio cuenta con información sobre nosotros, sobre la creación de nuestra empresa.</w:t>
+      </w:r>
+    </w:p>
+    <w:p>
+      <w:pPr>
+        <w:pStyle w:val="Normal"/>
+        <w:jc w:val="center"/>
+        <w:rPr>
+          <w:rFonts w:ascii="Times New Roman" w:hAnsi="Times New Roman"/>
+          <w:b/>
+          <w:b/>
+          <w:bCs/>
+          <w:sz w:val="32"/>
+          <w:szCs w:val="32"/>
+        </w:rPr>
+      </w:pPr>
+      <w:r>
+        <w:rPr>
+          <w:rFonts w:ascii="Times New Roman" w:hAnsi="Times New Roman"/>
+          <w:b/>
+          <w:bCs/>
+          <w:sz w:val="32"/>
+          <w:szCs w:val="32"/>
+        </w:rPr>
+        <w:drawing>
+          <wp:anchor behindDoc="0" distT="0" distB="0" distL="0" distR="0" simplePos="0" locked="0" layoutInCell="1" allowOverlap="1" relativeHeight="5">
+            <wp:simplePos x="0" y="0"/>
+            <wp:positionH relativeFrom="column">
+              <wp:posOffset>0</wp:posOffset>
+            </wp:positionH>
+            <wp:positionV relativeFrom="paragraph">
+              <wp:posOffset>174625</wp:posOffset>
+            </wp:positionV>
+            <wp:extent cx="6118225" cy="2409825"/>
+            <wp:effectExtent l="0" t="0" r="0" b="0"/>
+            <wp:wrapSquare wrapText="largest"/>
+            <wp:docPr id="4" name="Imagen4" descr=""/>
+            <wp:cNvGraphicFramePr>
+              <a:graphicFrameLocks xmlns:a="http://schemas.openxmlformats.org/drawingml/2006/main" noChangeAspect="1"/>
+            </wp:cNvGraphicFramePr>
+            <a:graphic xmlns:a="http://schemas.openxmlformats.org/drawingml/2006/main">
+              <a:graphicData uri="http://schemas.openxmlformats.org/drawingml/2006/picture">
+                <pic:pic xmlns:pic="http://schemas.openxmlformats.org/drawingml/2006/picture">
+                  <pic:nvPicPr>
+                    <pic:cNvPr id="4" name="Imagen4" descr=""/>
+                    <pic:cNvPicPr>
+                      <a:picLocks noChangeAspect="1" noChangeArrowheads="1"/>
+                    </pic:cNvPicPr>
+                  </pic:nvPicPr>
+                  <pic:blipFill>
+                    <a:blip r:embed="rId5"/>
+                    <a:srcRect l="0" t="15241" r="11" b="14680"/>
+                    <a:stretch>
+                      <a:fillRect/>
+                    </a:stretch>
+                  </pic:blipFill>
+                  <pic:spPr bwMode="auto">
+                    <a:xfrm>
+                      <a:off x="0" y="0"/>
+                      <a:ext cx="6118225" cy="2409825"/>
+                    </a:xfrm>
+                    <a:prstGeom prst="rect">
+                      <a:avLst/>
+                    </a:prstGeom>
+                  </pic:spPr>
+                </pic:pic>
+              </a:graphicData>
+            </a:graphic>
+          </wp:anchor>
+        </w:drawing>
+      </w:r>
+    </w:p>
+    <w:p>
+      <w:pPr>
+        <w:pStyle w:val="Normal"/>
+        <w:jc w:val="center"/>
+        <w:rPr>
+          <w:rFonts w:ascii="Times New Roman" w:hAnsi="Times New Roman"/>
+          <w:b/>
+          <w:b/>
+          <w:bCs/>
+          <w:sz w:val="32"/>
+          <w:szCs w:val="32"/>
+        </w:rPr>
+      </w:pPr>
+      <w:r>
+        <w:rPr>
+          <w:rFonts w:ascii="Times New Roman" w:hAnsi="Times New Roman"/>
+          <w:b/>
+          <w:bCs/>
+          <w:sz w:val="32"/>
+          <w:szCs w:val="32"/>
+        </w:rPr>
+      </w:r>
+    </w:p>
+    <w:p>
+      <w:pPr>
+        <w:pStyle w:val="Normal"/>
+        <w:jc w:val="center"/>
+        <w:rPr>
+          <w:rFonts w:ascii="Times New Roman" w:hAnsi="Times New Roman"/>
+          <w:b/>
+          <w:b/>
+          <w:bCs/>
+          <w:sz w:val="32"/>
+          <w:szCs w:val="32"/>
+        </w:rPr>
+      </w:pPr>
+      <w:r>
+        <w:rPr>
+          <w:rFonts w:ascii="Times New Roman" w:hAnsi="Times New Roman"/>
+          <w:b/>
+          <w:bCs/>
+          <w:sz w:val="32"/>
+          <w:szCs w:val="32"/>
+        </w:rPr>
+      </w:r>
+    </w:p>
+    <w:p>
+      <w:pPr>
+        <w:pStyle w:val="Normal"/>
+        <w:jc w:val="center"/>
+        <w:rPr>
+          <w:rFonts w:ascii="Times New Roman" w:hAnsi="Times New Roman"/>
+          <w:b/>
+          <w:b/>
+          <w:bCs/>
+          <w:sz w:val="32"/>
+          <w:szCs w:val="32"/>
+        </w:rPr>
+      </w:pPr>
+      <w:r>
+        <w:rPr>
+          <w:rFonts w:ascii="Times New Roman" w:hAnsi="Times New Roman"/>
+          <w:b/>
+          <w:bCs/>
+          <w:sz w:val="32"/>
+          <w:szCs w:val="32"/>
+        </w:rPr>
+      </w:r>
+    </w:p>
+    <w:p>
+      <w:pPr>
+        <w:pStyle w:val="Normal"/>
+        <w:jc w:val="left"/>
+        <w:rPr>
+          <w:b w:val="false"/>
+          <w:b w:val="false"/>
+          <w:bCs w:val="false"/>
+          <w:sz w:val="24"/>
+          <w:szCs w:val="24"/>
+        </w:rPr>
+      </w:pPr>
+      <w:r>
+        <w:drawing>
+          <wp:anchor behindDoc="0" distT="0" distB="0" distL="0" distR="0" simplePos="0" locked="0" layoutInCell="1" allowOverlap="1" relativeHeight="6">
+            <wp:simplePos x="0" y="0"/>
+            <wp:positionH relativeFrom="column">
+              <wp:posOffset>0</wp:posOffset>
+            </wp:positionH>
+            <wp:positionV relativeFrom="paragraph">
+              <wp:posOffset>759460</wp:posOffset>
+            </wp:positionV>
+            <wp:extent cx="6118225" cy="2619375"/>
+            <wp:effectExtent l="0" t="0" r="0" b="0"/>
+            <wp:wrapSquare wrapText="largest"/>
+            <wp:docPr id="5" name="Imagen5" descr=""/>
+            <wp:cNvGraphicFramePr>
+              <a:graphicFrameLocks xmlns:a="http://schemas.openxmlformats.org/drawingml/2006/main" noChangeAspect="1"/>
+            </wp:cNvGraphicFramePr>
+            <a:graphic xmlns:a="http://schemas.openxmlformats.org/drawingml/2006/main">
+              <a:graphicData uri="http://schemas.openxmlformats.org/drawingml/2006/picture">
+                <pic:pic xmlns:pic="http://schemas.openxmlformats.org/drawingml/2006/picture">
+                  <pic:nvPicPr>
+                    <pic:cNvPr id="5" name="Imagen5" descr=""/>
+                    <pic:cNvPicPr>
+                      <a:picLocks noChangeAspect="1" noChangeArrowheads="1"/>
+                    </pic:cNvPicPr>
+                  </pic:nvPicPr>
+                  <pic:blipFill>
+                    <a:blip r:embed="rId6"/>
+                    <a:srcRect l="0" t="16486" r="11" b="7362"/>
+                    <a:stretch>
+                      <a:fillRect/>
+                    </a:stretch>
+                  </pic:blipFill>
+                  <pic:spPr bwMode="auto">
+                    <a:xfrm>
+                      <a:off x="0" y="0"/>
+                      <a:ext cx="6118225" cy="2619375"/>
+                    </a:xfrm>
+                    <a:prstGeom prst="rect">
+                      <a:avLst/>
+                    </a:prstGeom>
+                  </pic:spPr>
+                </pic:pic>
+              </a:graphicData>
+            </a:graphic>
+          </wp:anchor>
+        </w:drawing>
+      </w:r>
+      <w:r>
+        <w:rPr>
+          <w:rFonts w:ascii="Times New Roman" w:hAnsi="Times New Roman"/>
+          <w:b w:val="false"/>
+          <w:bCs w:val="false"/>
+          <w:sz w:val="24"/>
+          <w:szCs w:val="24"/>
+        </w:rPr>
+        <w:t>E</w:t>
+      </w:r>
+      <w:r>
+        <w:rPr>
+          <w:rFonts w:ascii="Times New Roman" w:hAnsi="Times New Roman"/>
+          <w:b w:val="false"/>
+          <w:bCs w:val="false"/>
+          <w:sz w:val="24"/>
+          <w:szCs w:val="24"/>
+        </w:rPr>
+        <w:t>vitando los problemas de las diferentes páginas  y para un mayor control de la información, mostramos por debajo de nuestra historia, la calidad y variedad de  helados que poseemos, así como algunos datos sobre nuestra empresa, como Empleados y Recomendaciones</w:t>
+      </w:r>
+    </w:p>
+    <w:p>
+      <w:pPr>
+        <w:pStyle w:val="Normal"/>
+        <w:jc w:val="center"/>
+        <w:rPr>
+          <w:rFonts w:ascii="Times New Roman" w:hAnsi="Times New Roman"/>
+          <w:b/>
+          <w:b/>
+          <w:bCs/>
+          <w:sz w:val="32"/>
+          <w:szCs w:val="32"/>
+        </w:rPr>
+      </w:pPr>
+      <w:r>
+        <w:rPr>
+          <w:rFonts w:ascii="Times New Roman" w:hAnsi="Times New Roman"/>
+          <w:b/>
+          <w:bCs/>
+          <w:sz w:val="32"/>
+          <w:szCs w:val="32"/>
+        </w:rPr>
+      </w:r>
+    </w:p>
+    <w:p>
+      <w:pPr>
+        <w:pStyle w:val="Normal"/>
+        <w:jc w:val="center"/>
+        <w:rPr>
+          <w:rFonts w:ascii="Times New Roman" w:hAnsi="Times New Roman"/>
+          <w:b/>
+          <w:b/>
+          <w:bCs/>
+          <w:sz w:val="32"/>
+          <w:szCs w:val="32"/>
+        </w:rPr>
+      </w:pPr>
+      <w:r>
+        <w:rPr>
+          <w:rFonts w:ascii="Times New Roman" w:hAnsi="Times New Roman"/>
+          <w:b/>
+          <w:bCs/>
+          <w:sz w:val="32"/>
+          <w:szCs w:val="32"/>
+        </w:rPr>
+      </w:r>
+    </w:p>
+    <w:p>
+      <w:pPr>
+        <w:pStyle w:val="Normal"/>
+        <w:jc w:val="center"/>
+        <w:rPr>
+          <w:rFonts w:ascii="Times New Roman" w:hAnsi="Times New Roman"/>
+        </w:rPr>
+      </w:pPr>
+      <w:r>
+        <w:rPr>
+          <w:rFonts w:ascii="Times New Roman" w:hAnsi="Times New Roman"/>
+        </w:rPr>
+      </w:r>
+    </w:p>
+    <w:p>
+      <w:pPr>
+        <w:pStyle w:val="Normal"/>
+        <w:jc w:val="left"/>
+        <w:rPr>
+          <w:b w:val="false"/>
+          <w:b w:val="false"/>
+          <w:bCs w:val="false"/>
+          <w:sz w:val="24"/>
+          <w:szCs w:val="24"/>
+        </w:rPr>
+      </w:pPr>
+      <w:r>
+        <w:rPr>
+          <w:rFonts w:ascii="Times New Roman" w:hAnsi="Times New Roman"/>
+          <w:b w:val="false"/>
+          <w:bCs w:val="false"/>
+          <w:sz w:val="24"/>
+          <w:szCs w:val="24"/>
+        </w:rPr>
+        <w:t>Como todo empresa comprometida con su producto se muestra nuestra misión y visión, siempre preocupándonos por nuestros clientes.</w:t>
+      </w:r>
+    </w:p>
+    <w:p>
+      <w:pPr>
+        <w:pStyle w:val="Normal"/>
+        <w:jc w:val="center"/>
+        <w:rPr>
+          <w:rFonts w:ascii="Times New Roman" w:hAnsi="Times New Roman"/>
+          <w:b/>
+          <w:b/>
+          <w:bCs/>
+          <w:sz w:val="32"/>
+          <w:szCs w:val="32"/>
+        </w:rPr>
+      </w:pPr>
+      <w:r>
+        <w:rPr>
+          <w:rFonts w:ascii="Times New Roman" w:hAnsi="Times New Roman"/>
+          <w:b/>
+          <w:bCs/>
+          <w:sz w:val="32"/>
+          <w:szCs w:val="32"/>
+        </w:rPr>
+      </w:r>
+    </w:p>
+    <w:p>
+      <w:pPr>
+        <w:pStyle w:val="Normal"/>
+        <w:jc w:val="center"/>
+        <w:rPr>
+          <w:rFonts w:ascii="Times New Roman" w:hAnsi="Times New Roman"/>
+          <w:b/>
+          <w:b/>
+          <w:bCs/>
+          <w:sz w:val="32"/>
+          <w:szCs w:val="32"/>
+        </w:rPr>
+      </w:pPr>
+      <w:r>
+        <w:rPr>
+          <w:rFonts w:ascii="Times New Roman" w:hAnsi="Times New Roman"/>
+          <w:b/>
+          <w:bCs/>
+          <w:sz w:val="32"/>
+          <w:szCs w:val="32"/>
+        </w:rPr>
       </w:r>
     </w:p>
     <w:p>
@@ -2382,22 +2807,573 @@
       <w:pPr>
         <w:pStyle w:val="Normal"/>
         <w:jc w:val="both"/>
-        <w:rPr/>
-      </w:pPr>
-      <w:r>
-        <w:rPr>
+        <w:rPr>
+          <w:b w:val="false"/>
           <w:b w:val="false"/>
           <w:bCs w:val="false"/>
           <w:sz w:val="12"/>
           <w:szCs w:val="12"/>
         </w:rPr>
-        <w:t xml:space="preserve"> </w:t>
+      </w:pPr>
+      <w:r>
+        <w:rPr>
+          <w:b w:val="false"/>
+          <w:bCs w:val="false"/>
+          <w:sz w:val="12"/>
+          <w:szCs w:val="12"/>
+        </w:rPr>
+        <w:drawing>
+          <wp:anchor behindDoc="0" distT="0" distB="0" distL="0" distR="0" simplePos="0" locked="0" layoutInCell="1" allowOverlap="1" relativeHeight="7">
+            <wp:simplePos x="0" y="0"/>
+            <wp:positionH relativeFrom="column">
+              <wp:posOffset>835025</wp:posOffset>
+            </wp:positionH>
+            <wp:positionV relativeFrom="paragraph">
+              <wp:posOffset>285750</wp:posOffset>
+            </wp:positionV>
+            <wp:extent cx="4743450" cy="1638300"/>
+            <wp:effectExtent l="0" t="0" r="0" b="0"/>
+            <wp:wrapSquare wrapText="largest"/>
+            <wp:docPr id="6" name="Imagen6" descr=""/>
+            <wp:cNvGraphicFramePr>
+              <a:graphicFrameLocks xmlns:a="http://schemas.openxmlformats.org/drawingml/2006/main" noChangeAspect="1"/>
+            </wp:cNvGraphicFramePr>
+            <a:graphic xmlns:a="http://schemas.openxmlformats.org/drawingml/2006/main">
+              <a:graphicData uri="http://schemas.openxmlformats.org/drawingml/2006/picture">
+                <pic:pic xmlns:pic="http://schemas.openxmlformats.org/drawingml/2006/picture">
+                  <pic:nvPicPr>
+                    <pic:cNvPr id="6" name="Imagen6" descr=""/>
+                    <pic:cNvPicPr>
+                      <a:picLocks noChangeAspect="1" noChangeArrowheads="1"/>
+                    </pic:cNvPicPr>
+                  </pic:nvPicPr>
+                  <pic:blipFill>
+                    <a:blip r:embed="rId7"/>
+                    <a:srcRect l="13646" t="28690" r="8829" b="23671"/>
+                    <a:stretch>
+                      <a:fillRect/>
+                    </a:stretch>
+                  </pic:blipFill>
+                  <pic:spPr bwMode="auto">
+                    <a:xfrm>
+                      <a:off x="0" y="0"/>
+                      <a:ext cx="4743450" cy="1638300"/>
+                    </a:xfrm>
+                    <a:prstGeom prst="rect">
+                      <a:avLst/>
+                    </a:prstGeom>
+                  </pic:spPr>
+                </pic:pic>
+              </a:graphicData>
+            </a:graphic>
+          </wp:anchor>
+        </w:drawing>
+      </w:r>
+    </w:p>
+    <w:p>
+      <w:pPr>
+        <w:pStyle w:val="Normal"/>
+        <w:jc w:val="both"/>
+        <w:rPr>
+          <w:b w:val="false"/>
+          <w:b w:val="false"/>
+          <w:bCs w:val="false"/>
+          <w:sz w:val="12"/>
+          <w:szCs w:val="12"/>
+        </w:rPr>
+      </w:pPr>
+      <w:r>
+        <w:rPr>
+          <w:b w:val="false"/>
+          <w:bCs w:val="false"/>
+          <w:sz w:val="12"/>
+          <w:szCs w:val="12"/>
+        </w:rPr>
+      </w:r>
+    </w:p>
+    <w:p>
+      <w:pPr>
+        <w:pStyle w:val="Normal"/>
+        <w:jc w:val="both"/>
+        <w:rPr>
+          <w:b w:val="false"/>
+          <w:b w:val="false"/>
+          <w:bCs w:val="false"/>
+          <w:sz w:val="12"/>
+          <w:szCs w:val="12"/>
+        </w:rPr>
+      </w:pPr>
+      <w:r>
+        <w:rPr>
+          <w:b w:val="false"/>
+          <w:bCs w:val="false"/>
+          <w:sz w:val="12"/>
+          <w:szCs w:val="12"/>
+        </w:rPr>
+      </w:r>
+    </w:p>
+    <w:p>
+      <w:pPr>
+        <w:pStyle w:val="Normal"/>
+        <w:jc w:val="both"/>
+        <w:rPr>
+          <w:b w:val="false"/>
+          <w:b w:val="false"/>
+          <w:bCs w:val="false"/>
+          <w:sz w:val="12"/>
+          <w:szCs w:val="12"/>
+        </w:rPr>
+      </w:pPr>
+      <w:r>
+        <w:rPr>
+          <w:b w:val="false"/>
+          <w:bCs w:val="false"/>
+          <w:sz w:val="12"/>
+          <w:szCs w:val="12"/>
+        </w:rPr>
+      </w:r>
+    </w:p>
+    <w:p>
+      <w:pPr>
+        <w:pStyle w:val="Normal"/>
+        <w:jc w:val="both"/>
+        <w:rPr>
+          <w:b w:val="false"/>
+          <w:b w:val="false"/>
+          <w:bCs w:val="false"/>
+          <w:sz w:val="12"/>
+          <w:szCs w:val="12"/>
+        </w:rPr>
+      </w:pPr>
+      <w:r>
+        <w:rPr>
+          <w:b w:val="false"/>
+          <w:bCs w:val="false"/>
+          <w:sz w:val="12"/>
+          <w:szCs w:val="12"/>
+        </w:rPr>
+      </w:r>
+    </w:p>
+    <w:p>
+      <w:pPr>
+        <w:pStyle w:val="Normal"/>
+        <w:jc w:val="both"/>
+        <w:rPr>
+          <w:b w:val="false"/>
+          <w:b w:val="false"/>
+          <w:bCs w:val="false"/>
+          <w:sz w:val="12"/>
+          <w:szCs w:val="12"/>
+        </w:rPr>
+      </w:pPr>
+      <w:r>
+        <w:rPr>
+          <w:b w:val="false"/>
+          <w:bCs w:val="false"/>
+          <w:sz w:val="12"/>
+          <w:szCs w:val="12"/>
+        </w:rPr>
+      </w:r>
+    </w:p>
+    <w:p>
+      <w:pPr>
+        <w:pStyle w:val="Normal"/>
+        <w:jc w:val="both"/>
+        <w:rPr>
+          <w:b w:val="false"/>
+          <w:b w:val="false"/>
+          <w:bCs w:val="false"/>
+          <w:sz w:val="12"/>
+          <w:szCs w:val="12"/>
+        </w:rPr>
+      </w:pPr>
+      <w:r>
+        <w:rPr>
+          <w:b w:val="false"/>
+          <w:bCs w:val="false"/>
+          <w:sz w:val="12"/>
+          <w:szCs w:val="12"/>
+        </w:rPr>
+      </w:r>
+    </w:p>
+    <w:p>
+      <w:pPr>
+        <w:pStyle w:val="Normal"/>
+        <w:jc w:val="both"/>
+        <w:rPr>
+          <w:b w:val="false"/>
+          <w:b w:val="false"/>
+          <w:bCs w:val="false"/>
+          <w:sz w:val="12"/>
+          <w:szCs w:val="12"/>
+        </w:rPr>
+      </w:pPr>
+      <w:r>
+        <w:rPr>
+          <w:b w:val="false"/>
+          <w:bCs w:val="false"/>
+          <w:sz w:val="12"/>
+          <w:szCs w:val="12"/>
+        </w:rPr>
+      </w:r>
+    </w:p>
+    <w:p>
+      <w:pPr>
+        <w:pStyle w:val="Normal"/>
+        <w:jc w:val="both"/>
+        <w:rPr>
+          <w:b w:val="false"/>
+          <w:b w:val="false"/>
+          <w:bCs w:val="false"/>
+          <w:sz w:val="12"/>
+          <w:szCs w:val="12"/>
+        </w:rPr>
+      </w:pPr>
+      <w:r>
+        <w:rPr>
+          <w:b w:val="false"/>
+          <w:bCs w:val="false"/>
+          <w:sz w:val="12"/>
+          <w:szCs w:val="12"/>
+        </w:rPr>
+      </w:r>
+    </w:p>
+    <w:p>
+      <w:pPr>
+        <w:pStyle w:val="Normal"/>
+        <w:jc w:val="both"/>
+        <w:rPr>
+          <w:b w:val="false"/>
+          <w:b w:val="false"/>
+          <w:bCs w:val="false"/>
+          <w:sz w:val="12"/>
+          <w:szCs w:val="12"/>
+        </w:rPr>
+      </w:pPr>
+      <w:r>
+        <w:rPr>
+          <w:b w:val="false"/>
+          <w:bCs w:val="false"/>
+          <w:sz w:val="12"/>
+          <w:szCs w:val="12"/>
+        </w:rPr>
+      </w:r>
+    </w:p>
+    <w:p>
+      <w:pPr>
+        <w:pStyle w:val="Normal"/>
+        <w:jc w:val="both"/>
+        <w:rPr>
+          <w:b w:val="false"/>
+          <w:b w:val="false"/>
+          <w:bCs w:val="false"/>
+          <w:sz w:val="12"/>
+          <w:szCs w:val="12"/>
+        </w:rPr>
+      </w:pPr>
+      <w:r>
+        <w:rPr>
+          <w:b w:val="false"/>
+          <w:bCs w:val="false"/>
+          <w:sz w:val="12"/>
+          <w:szCs w:val="12"/>
+        </w:rPr>
+      </w:r>
+    </w:p>
+    <w:p>
+      <w:pPr>
+        <w:pStyle w:val="Normal"/>
+        <w:jc w:val="both"/>
+        <w:rPr>
+          <w:b w:val="false"/>
+          <w:b w:val="false"/>
+          <w:bCs w:val="false"/>
+          <w:sz w:val="12"/>
+          <w:szCs w:val="12"/>
+        </w:rPr>
+      </w:pPr>
+      <w:r>
+        <w:rPr>
+          <w:b w:val="false"/>
+          <w:bCs w:val="false"/>
+          <w:sz w:val="12"/>
+          <w:szCs w:val="12"/>
+        </w:rPr>
+      </w:r>
+    </w:p>
+    <w:p>
+      <w:pPr>
+        <w:pStyle w:val="Normal"/>
+        <w:jc w:val="both"/>
+        <w:rPr>
+          <w:b w:val="false"/>
+          <w:b w:val="false"/>
+          <w:bCs w:val="false"/>
+        </w:rPr>
+      </w:pPr>
+      <w:r>
+        <w:rPr>
+          <w:b w:val="false"/>
+          <w:bCs w:val="false"/>
+        </w:rPr>
+      </w:r>
+    </w:p>
+    <w:p>
+      <w:pPr>
+        <w:pStyle w:val="Normal"/>
+        <w:jc w:val="both"/>
+        <w:rPr>
+          <w:sz w:val="24"/>
+          <w:szCs w:val="24"/>
+        </w:rPr>
+      </w:pPr>
+      <w:r>
+        <w:rPr>
+          <w:b w:val="false"/>
+          <w:bCs w:val="false"/>
+          <w:sz w:val="24"/>
+          <w:szCs w:val="24"/>
+        </w:rPr>
+        <w:t>Como los valores demuestran lo que somos y cómo vamos a conseguir lo que queremos, mostramos este apartado para que los clientes conozcan sobre nosotros y se atrevan a probar nuestro producto.</w:t>
+      </w:r>
+    </w:p>
+    <w:p>
+      <w:pPr>
+        <w:pStyle w:val="Normal"/>
+        <w:jc w:val="both"/>
+        <w:rPr>
+          <w:b w:val="false"/>
+          <w:b w:val="false"/>
+          <w:bCs w:val="false"/>
+          <w:sz w:val="12"/>
+          <w:szCs w:val="12"/>
+        </w:rPr>
+      </w:pPr>
+      <w:r>
+        <w:rPr>
+          <w:b w:val="false"/>
+          <w:bCs w:val="false"/>
+          <w:sz w:val="12"/>
+          <w:szCs w:val="12"/>
+        </w:rPr>
+        <w:drawing>
+          <wp:anchor behindDoc="0" distT="0" distB="0" distL="0" distR="0" simplePos="0" locked="0" layoutInCell="1" allowOverlap="1" relativeHeight="8">
+            <wp:simplePos x="0" y="0"/>
+            <wp:positionH relativeFrom="column">
+              <wp:posOffset>0</wp:posOffset>
+            </wp:positionH>
+            <wp:positionV relativeFrom="paragraph">
+              <wp:posOffset>577215</wp:posOffset>
+            </wp:positionV>
+            <wp:extent cx="6073775" cy="2862580"/>
+            <wp:effectExtent l="0" t="0" r="0" b="0"/>
+            <wp:wrapSquare wrapText="largest"/>
+            <wp:docPr id="7" name="Imagen7" descr=""/>
+            <wp:cNvGraphicFramePr>
+              <a:graphicFrameLocks xmlns:a="http://schemas.openxmlformats.org/drawingml/2006/main" noChangeAspect="1"/>
+            </wp:cNvGraphicFramePr>
+            <a:graphic xmlns:a="http://schemas.openxmlformats.org/drawingml/2006/main">
+              <a:graphicData uri="http://schemas.openxmlformats.org/drawingml/2006/picture">
+                <pic:pic xmlns:pic="http://schemas.openxmlformats.org/drawingml/2006/picture">
+                  <pic:nvPicPr>
+                    <pic:cNvPr id="7" name="Imagen7" descr=""/>
+                    <pic:cNvPicPr>
+                      <a:picLocks noChangeAspect="1" noChangeArrowheads="1"/>
+                    </pic:cNvPicPr>
+                  </pic:nvPicPr>
+                  <pic:blipFill>
+                    <a:blip r:embed="rId8"/>
+                    <a:srcRect l="0" t="16781" r="735" b="0"/>
+                    <a:stretch>
+                      <a:fillRect/>
+                    </a:stretch>
+                  </pic:blipFill>
+                  <pic:spPr bwMode="auto">
+                    <a:xfrm>
+                      <a:off x="0" y="0"/>
+                      <a:ext cx="6073775" cy="2862580"/>
+                    </a:xfrm>
+                    <a:prstGeom prst="rect">
+                      <a:avLst/>
+                    </a:prstGeom>
+                  </pic:spPr>
+                </pic:pic>
+              </a:graphicData>
+            </a:graphic>
+          </wp:anchor>
+        </w:drawing>
+      </w:r>
+    </w:p>
+    <w:p>
+      <w:pPr>
+        <w:pStyle w:val="Normal"/>
+        <w:jc w:val="both"/>
+        <w:rPr>
+          <w:b w:val="false"/>
+          <w:b w:val="false"/>
+          <w:bCs w:val="false"/>
+          <w:sz w:val="12"/>
+          <w:szCs w:val="12"/>
+        </w:rPr>
+      </w:pPr>
+      <w:r>
+        <w:rPr>
+          <w:b w:val="false"/>
+          <w:bCs w:val="false"/>
+          <w:sz w:val="12"/>
+          <w:szCs w:val="12"/>
+        </w:rPr>
+      </w:r>
+    </w:p>
+    <w:p>
+      <w:pPr>
+        <w:pStyle w:val="Normal"/>
+        <w:jc w:val="both"/>
+        <w:rPr>
+          <w:b w:val="false"/>
+          <w:b w:val="false"/>
+          <w:bCs w:val="false"/>
+          <w:sz w:val="12"/>
+          <w:szCs w:val="12"/>
+        </w:rPr>
+      </w:pPr>
+      <w:r>
+        <w:rPr>
+          <w:b w:val="false"/>
+          <w:bCs w:val="false"/>
+          <w:sz w:val="12"/>
+          <w:szCs w:val="12"/>
+        </w:rPr>
+      </w:r>
+    </w:p>
+    <w:p>
+      <w:pPr>
+        <w:pStyle w:val="Normal"/>
+        <w:jc w:val="both"/>
+        <w:rPr>
+          <w:b w:val="false"/>
+          <w:b w:val="false"/>
+          <w:bCs w:val="false"/>
+          <w:sz w:val="12"/>
+          <w:szCs w:val="12"/>
+        </w:rPr>
+      </w:pPr>
+      <w:r>
+        <w:rPr>
+          <w:b w:val="false"/>
+          <w:bCs w:val="false"/>
+          <w:sz w:val="12"/>
+          <w:szCs w:val="12"/>
+        </w:rPr>
+      </w:r>
+    </w:p>
+    <w:p>
+      <w:pPr>
+        <w:pStyle w:val="Normal"/>
+        <w:jc w:val="both"/>
+        <w:rPr>
+          <w:b w:val="false"/>
+          <w:b w:val="false"/>
+          <w:bCs w:val="false"/>
+        </w:rPr>
+      </w:pPr>
+      <w:r>
+        <w:rPr>
+          <w:b w:val="false"/>
+          <w:bCs w:val="false"/>
+        </w:rPr>
+      </w:r>
+    </w:p>
+    <w:p>
+      <w:pPr>
+        <w:pStyle w:val="Normal"/>
+        <w:jc w:val="both"/>
+        <w:rPr/>
+      </w:pPr>
+      <w:r>
+        <w:drawing>
+          <wp:anchor behindDoc="0" distT="0" distB="0" distL="0" distR="0" simplePos="0" locked="0" layoutInCell="1" allowOverlap="1" relativeHeight="9">
+            <wp:simplePos x="0" y="0"/>
+            <wp:positionH relativeFrom="column">
+              <wp:posOffset>1101725</wp:posOffset>
+            </wp:positionH>
+            <wp:positionV relativeFrom="paragraph">
+              <wp:posOffset>635000</wp:posOffset>
+            </wp:positionV>
+            <wp:extent cx="3629025" cy="2614295"/>
+            <wp:effectExtent l="0" t="0" r="0" b="0"/>
+            <wp:wrapSquare wrapText="largest"/>
+            <wp:docPr id="8" name="Imagen8" descr=""/>
+            <wp:cNvGraphicFramePr>
+              <a:graphicFrameLocks xmlns:a="http://schemas.openxmlformats.org/drawingml/2006/main" noChangeAspect="1"/>
+            </wp:cNvGraphicFramePr>
+            <a:graphic xmlns:a="http://schemas.openxmlformats.org/drawingml/2006/main">
+              <a:graphicData uri="http://schemas.openxmlformats.org/drawingml/2006/picture">
+                <pic:pic xmlns:pic="http://schemas.openxmlformats.org/drawingml/2006/picture">
+                  <pic:nvPicPr>
+                    <pic:cNvPr id="8" name="Imagen8" descr=""/>
+                    <pic:cNvPicPr>
+                      <a:picLocks noChangeAspect="1" noChangeArrowheads="1"/>
+                    </pic:cNvPicPr>
+                  </pic:nvPicPr>
+                  <pic:blipFill>
+                    <a:blip r:embed="rId9"/>
+                    <a:srcRect l="37919" t="23986" r="2758" b="0"/>
+                    <a:stretch>
+                      <a:fillRect/>
+                    </a:stretch>
+                  </pic:blipFill>
+                  <pic:spPr bwMode="auto">
+                    <a:xfrm>
+                      <a:off x="0" y="0"/>
+                      <a:ext cx="3629025" cy="2614295"/>
+                    </a:xfrm>
+                    <a:prstGeom prst="rect">
+                      <a:avLst/>
+                    </a:prstGeom>
+                  </pic:spPr>
+                </pic:pic>
+              </a:graphicData>
+            </a:graphic>
+          </wp:anchor>
+        </w:drawing>
+      </w:r>
+      <w:r>
+        <w:rPr>
+          <w:b/>
+          <w:bCs/>
+          <w:i/>
+          <w:iCs/>
+          <w:sz w:val="24"/>
+          <w:szCs w:val="24"/>
+        </w:rPr>
+        <w:t>H</w:t>
+      </w:r>
+      <w:r>
+        <w:rPr>
+          <w:b/>
+          <w:bCs/>
+          <w:i/>
+          <w:iCs/>
+          <w:sz w:val="24"/>
+          <w:szCs w:val="24"/>
+        </w:rPr>
+        <w:t>ombre de las Nieves</w:t>
+      </w:r>
+      <w:r>
+        <w:rPr>
+          <w:b w:val="false"/>
+          <w:bCs w:val="false"/>
+          <w:sz w:val="24"/>
+          <w:szCs w:val="24"/>
+        </w:rPr>
+        <w:t xml:space="preserve"> es una empresa comprometida con el cliente, por eso le brindamos la posibilidad de enviarnos un mensaje con cualquier duda, aclaración , pedido o consejo.</w:t>
       </w:r>
     </w:p>
     <w:sectPr>
       <w:type w:val="nextPage"/>
       <w:pgSz w:w="12240" w:h="15840"/>
-      <w:pgMar w:left="1247" w:right="1247" w:header="0" w:top="1247" w:footer="0" w:bottom="1247" w:gutter="0"/>
+      <w:pgMar w:left="1357" w:right="1357" w:header="0" w:top="1357" w:footer="0" w:bottom="1357" w:gutter="0"/>
       <w:pgBorders w:display="allPages" w:offsetFrom="text">
         <w:top w:val="thickThinSmallGap" w:sz="2" w:space="1" w:color="F04E4D"/>
         <w:left w:val="thickThinSmallGap" w:sz="2" w:space="1" w:color="F04E4D"/>
@@ -2420,6 +3396,7 @@
       <w:rPr>
         <w:rFonts w:ascii="Liberation Serif" w:hAnsi="Liberation Serif" w:eastAsia="Noto Sans CJK SC Regular" w:cs="FreeSans"/>
         <w:kern w:val="2"/>
+        <w:sz w:val="20"/>
         <w:szCs w:val="24"/>
         <w:lang w:val="es-MX" w:eastAsia="zh-CN" w:bidi="hi-IN"/>
       </w:rPr>

</xml_diff>